<commit_message>
updated hc team contract
</commit_message>
<xml_diff>
--- a/files/hcTeamContract.docx
+++ b/files/hcTeamContract.docx
@@ -566,8 +566,6 @@
         </w:rPr>
         <w:t xml:space="preserve">, … </w:t>
       </w:r>
-      <w:bookmarkStart w:id="0" w:name="_GoBack"/>
-      <w:bookmarkEnd w:id="0"/>
       <w:r>
         <w:rPr>
           <w:rFonts w:ascii="Microsoft Yi Baiti" w:eastAsia="Microsoft Yi Baiti" w:hAnsi="Microsoft Yi Baiti"/>
@@ -713,23 +711,36 @@
           <w:rFonts w:ascii="Microsoft Yi Baiti" w:eastAsia="Microsoft Yi Baiti" w:hAnsi="Microsoft Yi Baiti"/>
           <w:color w:val="000000" w:themeColor="text1"/>
         </w:rPr>
+        <w:t>How will the team manage conflict or disagreement?</w:t>
+      </w:r>
+      <w:r>
+        <w:rPr>
+          <w:rFonts w:ascii="Microsoft Yi Baiti" w:eastAsia="Microsoft Yi Baiti" w:hAnsi="Microsoft Yi Baiti"/>
+          <w:color w:val="000000" w:themeColor="text1"/>
+        </w:rPr>
+        <w:br/>
+      </w:r>
+      <w:r>
+        <w:rPr>
+          <w:rFonts w:ascii="Microsoft Yi Baiti" w:eastAsia="Microsoft Yi Baiti" w:hAnsi="Microsoft Yi Baiti"/>
+          <w:color w:val="000000" w:themeColor="text1"/>
+        </w:rPr>
+        <w:br/>
+      </w:r>
+      <w:r>
+        <w:rPr>
+          <w:rFonts w:ascii="Microsoft Yi Baiti" w:eastAsia="Microsoft Yi Baiti" w:hAnsi="Microsoft Yi Baiti"/>
+          <w:color w:val="000000" w:themeColor="text1"/>
+        </w:rPr>
         <w:lastRenderedPageBreak/>
-        <w:t>How will the team manage conflict or disagreement?</w:t>
-      </w:r>
-      <w:r>
-        <w:rPr>
-          <w:rFonts w:ascii="Microsoft Yi Baiti" w:eastAsia="Microsoft Yi Baiti" w:hAnsi="Microsoft Yi Baiti"/>
-          <w:color w:val="000000" w:themeColor="text1"/>
-        </w:rPr>
-        <w:br/>
-      </w:r>
-      <w:r>
-        <w:rPr>
-          <w:rFonts w:ascii="Microsoft Yi Baiti" w:eastAsia="Microsoft Yi Baiti" w:hAnsi="Microsoft Yi Baiti"/>
-          <w:color w:val="000000" w:themeColor="text1"/>
-        </w:rPr>
-        <w:br/>
         <w:t>____________________________________________________________________________________________</w:t>
+      </w:r>
+      <w:r>
+        <w:rPr>
+          <w:rFonts w:ascii="Microsoft Yi Baiti" w:eastAsia="Microsoft Yi Baiti" w:hAnsi="Microsoft Yi Baiti"/>
+          <w:color w:val="000000" w:themeColor="text1"/>
+        </w:rPr>
+        <w:br/>
       </w:r>
     </w:p>
     <w:p>
@@ -773,15 +784,123 @@
         <w:br/>
         <w:t>____________________________________________________________________________________________</w:t>
       </w:r>
+      <w:r>
+        <w:rPr>
+          <w:rFonts w:ascii="Microsoft Yi Baiti" w:eastAsia="Microsoft Yi Baiti" w:hAnsi="Microsoft Yi Baiti"/>
+          <w:color w:val="000000" w:themeColor="text1"/>
+        </w:rPr>
+        <w:br/>
+      </w:r>
     </w:p>
     <w:p>
       <w:pPr>
-        <w:ind w:left="360"/>
-        <w:rPr>
-          <w:rFonts w:ascii="Microsoft Yi Baiti" w:eastAsia="Microsoft Yi Baiti" w:hAnsi="Microsoft Yi Baiti"/>
-          <w:color w:val="000000" w:themeColor="text1"/>
-        </w:rPr>
-      </w:pPr>
+        <w:pStyle w:val="ListParagraph"/>
+        <w:numPr>
+          <w:ilvl w:val="0"/>
+          <w:numId w:val="1"/>
+        </w:numPr>
+        <w:rPr>
+          <w:rFonts w:ascii="Microsoft Yi Baiti" w:eastAsia="Microsoft Yi Baiti" w:hAnsi="Microsoft Yi Baiti"/>
+          <w:color w:val="000000" w:themeColor="text1"/>
+        </w:rPr>
+      </w:pPr>
+      <w:r>
+        <w:rPr>
+          <w:rFonts w:ascii="Microsoft Yi Baiti" w:eastAsia="Microsoft Yi Baiti" w:hAnsi="Microsoft Yi Baiti"/>
+          <w:color w:val="000000" w:themeColor="text1"/>
+        </w:rPr>
+        <w:t xml:space="preserve">We are considering an alternate dataset.  </w:t>
+      </w:r>
+      <w:r>
+        <w:rPr>
+          <w:rFonts w:ascii="Microsoft Yi Baiti" w:eastAsia="Microsoft Yi Baiti" w:hAnsi="Microsoft Yi Baiti"/>
+          <w:color w:val="000000" w:themeColor="text1"/>
+        </w:rPr>
+        <w:t>____________</w:t>
+      </w:r>
+      <w:r>
+        <w:rPr>
+          <w:rFonts w:ascii="Microsoft Yi Baiti" w:eastAsia="Microsoft Yi Baiti" w:hAnsi="Microsoft Yi Baiti"/>
+          <w:color w:val="000000" w:themeColor="text1"/>
+        </w:rPr>
+        <w:t xml:space="preserve">            </w:t>
+      </w:r>
+      <w:r>
+        <w:rPr>
+          <w:rFonts w:ascii="Microsoft Yi Baiti" w:eastAsia="Microsoft Yi Baiti" w:hAnsi="Microsoft Yi Baiti"/>
+          <w:color w:val="000000" w:themeColor="text1"/>
+        </w:rPr>
+        <w:t>___________________________</w:t>
+      </w:r>
+      <w:r>
+        <w:rPr>
+          <w:rFonts w:ascii="Microsoft Yi Baiti" w:eastAsia="Microsoft Yi Baiti" w:hAnsi="Microsoft Yi Baiti"/>
+          <w:color w:val="000000" w:themeColor="text1"/>
+        </w:rPr>
+        <w:br/>
+        <w:t xml:space="preserve">   </w:t>
+      </w:r>
+      <w:r>
+        <w:rPr>
+          <w:rFonts w:ascii="Microsoft Yi Baiti" w:eastAsia="Microsoft Yi Baiti" w:hAnsi="Microsoft Yi Baiti"/>
+          <w:color w:val="000000" w:themeColor="text1"/>
+        </w:rPr>
+        <w:t xml:space="preserve">                                     </w:t>
+      </w:r>
+      <w:r>
+        <w:rPr>
+          <w:rFonts w:ascii="Microsoft Yi Baiti" w:eastAsia="Microsoft Yi Baiti" w:hAnsi="Microsoft Yi Baiti"/>
+          <w:color w:val="000000" w:themeColor="text1"/>
+          <w:sz w:val="20"/>
+          <w:szCs w:val="20"/>
+        </w:rPr>
+        <w:t>YES</w:t>
+      </w:r>
+      <w:r>
+        <w:rPr>
+          <w:rFonts w:ascii="Microsoft Yi Baiti" w:eastAsia="Microsoft Yi Baiti" w:hAnsi="Microsoft Yi Baiti"/>
+          <w:color w:val="000000" w:themeColor="text1"/>
+          <w:sz w:val="20"/>
+          <w:szCs w:val="20"/>
+        </w:rPr>
+        <w:t xml:space="preserve">                    </w:t>
+      </w:r>
+      <w:r>
+        <w:rPr>
+          <w:rFonts w:ascii="Microsoft Yi Baiti" w:eastAsia="Microsoft Yi Baiti" w:hAnsi="Microsoft Yi Baiti"/>
+          <w:color w:val="000000" w:themeColor="text1"/>
+          <w:sz w:val="20"/>
+          <w:szCs w:val="20"/>
+        </w:rPr>
+        <w:t>NO, WILL USE AIRBNB DATA</w:t>
+      </w:r>
+      <w:r>
+        <w:rPr>
+          <w:rFonts w:ascii="Microsoft Yi Baiti" w:eastAsia="Microsoft Yi Baiti" w:hAnsi="Microsoft Yi Baiti"/>
+          <w:color w:val="000000" w:themeColor="text1"/>
+          <w:sz w:val="20"/>
+          <w:szCs w:val="20"/>
+        </w:rPr>
+        <w:t xml:space="preserve">                               </w:t>
+      </w:r>
+      <w:r>
+        <w:rPr>
+          <w:rFonts w:ascii="Microsoft Yi Baiti" w:eastAsia="Microsoft Yi Baiti" w:hAnsi="Microsoft Yi Baiti"/>
+          <w:color w:val="000000" w:themeColor="text1"/>
+          <w:sz w:val="20"/>
+          <w:szCs w:val="20"/>
+        </w:rPr>
+        <w:t xml:space="preserve">      </w:t>
+      </w:r>
+      <w:r>
+        <w:rPr>
+          <w:rFonts w:ascii="Microsoft Yi Baiti" w:eastAsia="Microsoft Yi Baiti" w:hAnsi="Microsoft Yi Baiti"/>
+          <w:color w:val="000000" w:themeColor="text1"/>
+          <w:sz w:val="20"/>
+          <w:szCs w:val="20"/>
+        </w:rPr>
+        <w:t xml:space="preserve">  </w:t>
+      </w:r>
     </w:p>
     <w:p>
       <w:pPr>
@@ -800,6 +919,15 @@
           <w:color w:val="000000" w:themeColor="text1"/>
         </w:rPr>
       </w:pPr>
+    </w:p>
+    <w:p>
+      <w:pPr>
+        <w:ind w:left="360"/>
+        <w:rPr>
+          <w:rFonts w:ascii="Microsoft Yi Baiti" w:eastAsia="Microsoft Yi Baiti" w:hAnsi="Microsoft Yi Baiti"/>
+          <w:color w:val="000000" w:themeColor="text1"/>
+        </w:rPr>
+      </w:pPr>
       <w:r>
         <w:rPr>
           <w:rFonts w:ascii="Microsoft Yi Baiti" w:eastAsia="Microsoft Yi Baiti" w:hAnsi="Microsoft Yi Baiti"/>
@@ -814,6 +942,8 @@
         </w:rPr>
         <w:br/>
       </w:r>
+      <w:bookmarkStart w:id="0" w:name="_GoBack"/>
+      <w:bookmarkEnd w:id="0"/>
       <w:r>
         <w:rPr>
           <w:rFonts w:ascii="Microsoft Yi Baiti" w:eastAsia="Microsoft Yi Baiti" w:hAnsi="Microsoft Yi Baiti"/>

</xml_diff>